<commit_message>
Added a new project to the Projects section.
</commit_message>
<xml_diff>
--- a/Resume.docx
+++ b/Resume.docx
@@ -281,6 +281,12 @@
         <w:rPr>
           <w:rFonts w:cstheme="minorHAnsi"/>
         </w:rPr>
+        <w:t xml:space="preserve">C++ | </w:t>
+      </w:r>
+      <w:r>
+        <w:rPr>
+          <w:rFonts w:cstheme="minorHAnsi"/>
+        </w:rPr>
         <w:t>Bash |</w:t>
       </w:r>
       <w:r>
@@ -318,12 +324,6 @@
           <w:rFonts w:cstheme="minorHAnsi"/>
         </w:rPr>
         <w:t xml:space="preserve">| </w:t>
-      </w:r>
-      <w:r>
-        <w:rPr>
-          <w:rFonts w:cstheme="minorHAnsi"/>
-        </w:rPr>
-        <w:t xml:space="preserve">C++ | </w:t>
       </w:r>
       <w:r>
         <w:rPr>
@@ -552,18 +552,6 @@
         </w:rPr>
         <w:t>Experience</w:t>
       </w:r>
-    </w:p>
-    <w:p>
-      <w:pPr>
-        <w:spacing w:line="240" w:lineRule="auto"/>
-        <w:jc w:val="center"/>
-        <w:rPr>
-          <w:rFonts w:eastAsia="Times New Roman" w:cstheme="minorHAnsi"/>
-          <w:b/>
-          <w:sz w:val="28"/>
-          <w:szCs w:val="24"/>
-        </w:rPr>
-      </w:pPr>
     </w:p>
     <w:p>
       <w:pPr>
@@ -652,7 +640,98 @@
               <w:rPr>
                 <w:rFonts w:eastAsia="Times New Roman" w:cstheme="minorHAnsi"/>
               </w:rPr>
-              <w:t>Supervisor: Brid Dower</w:t>
+              <w:t xml:space="preserve">Supervisor: </w:t>
+            </w:r>
+            <w:r>
+              <w:rPr>
+                <w:rFonts w:eastAsia="Times New Roman" w:cstheme="minorHAnsi"/>
+              </w:rPr>
+              <w:t xml:space="preserve">Steven </w:t>
+            </w:r>
+            <w:proofErr w:type="spellStart"/>
+            <w:r>
+              <w:rPr>
+                <w:rFonts w:eastAsia="Times New Roman" w:cstheme="minorHAnsi"/>
+              </w:rPr>
+              <w:t>Gubka</w:t>
+            </w:r>
+            <w:proofErr w:type="spellEnd"/>
+          </w:p>
+        </w:tc>
+      </w:tr>
+      <w:tr>
+        <w:tc>
+          <w:tcPr>
+            <w:tcW w:w="4675" w:type="dxa"/>
+          </w:tcPr>
+          <w:p>
+            <w:pPr>
+              <w:spacing w:line="276" w:lineRule="auto"/>
+              <w:rPr>
+                <w:rFonts w:eastAsia="Times New Roman" w:cstheme="minorHAnsi"/>
+              </w:rPr>
+            </w:pPr>
+            <w:r>
+              <w:rPr>
+                <w:rFonts w:eastAsia="Times New Roman" w:cstheme="minorHAnsi"/>
+              </w:rPr>
+              <w:t>Software</w:t>
+            </w:r>
+            <w:r>
+              <w:rPr>
+                <w:rFonts w:eastAsia="Times New Roman" w:cstheme="minorHAnsi"/>
+              </w:rPr>
+              <w:t xml:space="preserve"> Engineer</w:t>
+            </w:r>
+          </w:p>
+        </w:tc>
+        <w:tc>
+          <w:tcPr>
+            <w:tcW w:w="2337" w:type="dxa"/>
+          </w:tcPr>
+          <w:p>
+            <w:pPr>
+              <w:spacing w:line="276" w:lineRule="auto"/>
+              <w:rPr>
+                <w:rFonts w:eastAsia="Times New Roman" w:cstheme="minorHAnsi"/>
+              </w:rPr>
+            </w:pPr>
+          </w:p>
+        </w:tc>
+        <w:tc>
+          <w:tcPr>
+            <w:tcW w:w="2798" w:type="dxa"/>
+          </w:tcPr>
+          <w:p>
+            <w:pPr>
+              <w:spacing w:line="276" w:lineRule="auto"/>
+              <w:rPr>
+                <w:rFonts w:eastAsia="Times New Roman" w:cstheme="minorHAnsi"/>
+              </w:rPr>
+            </w:pPr>
+            <w:r>
+              <w:rPr>
+                <w:rFonts w:eastAsia="Times New Roman" w:cstheme="minorHAnsi"/>
+              </w:rPr>
+              <w:t xml:space="preserve">(480) </w:t>
+            </w:r>
+            <w:r>
+              <w:rPr>
+                <w:rFonts w:eastAsia="Times New Roman" w:cstheme="minorHAnsi"/>
+              </w:rPr>
+              <w:t>735</w:t>
+            </w:r>
+            <w:r>
+              <w:rPr>
+                <w:rFonts w:eastAsia="Times New Roman" w:cstheme="minorHAnsi"/>
+              </w:rPr>
+              <w:t>-7</w:t>
+            </w:r>
+            <w:r>
+              <w:rPr>
+                <w:rFonts w:eastAsia="Times New Roman" w:cstheme="minorHAnsi"/>
+              </w:rPr>
+              <w:t>739</w:t>
             </w:r>
           </w:p>
         </w:tc>
@@ -673,7 +752,13 @@
               <w:rPr>
                 <w:rFonts w:eastAsia="Times New Roman" w:cstheme="minorHAnsi"/>
               </w:rPr>
-              <w:t>Software Developer</w:t>
+              <w:t xml:space="preserve">08/2020 </w:t>
+            </w:r>
+            <w:r>
+              <w:rPr>
+                <w:rFonts w:eastAsia="Times New Roman" w:cstheme="minorHAnsi"/>
+              </w:rPr>
+              <w:t>– Present</w:t>
             </w:r>
           </w:p>
         </w:tc>
@@ -701,59 +786,6 @@
                 <w:rFonts w:eastAsia="Times New Roman" w:cstheme="minorHAnsi"/>
               </w:rPr>
             </w:pPr>
-            <w:r>
-              <w:rPr>
-                <w:rFonts w:eastAsia="Times New Roman" w:cstheme="minorHAnsi"/>
-              </w:rPr>
-              <w:t>(480) 738-7911</w:t>
-            </w:r>
-          </w:p>
-        </w:tc>
-      </w:tr>
-      <w:tr>
-        <w:tc>
-          <w:tcPr>
-            <w:tcW w:w="4675" w:type="dxa"/>
-          </w:tcPr>
-          <w:p>
-            <w:pPr>
-              <w:spacing w:line="276" w:lineRule="auto"/>
-              <w:rPr>
-                <w:rFonts w:eastAsia="Times New Roman" w:cstheme="minorHAnsi"/>
-              </w:rPr>
-            </w:pPr>
-            <w:r>
-              <w:rPr>
-                <w:rFonts w:eastAsia="Times New Roman" w:cstheme="minorHAnsi"/>
-              </w:rPr>
-              <w:t>01/2019 – Present</w:t>
-            </w:r>
-          </w:p>
-        </w:tc>
-        <w:tc>
-          <w:tcPr>
-            <w:tcW w:w="2337" w:type="dxa"/>
-          </w:tcPr>
-          <w:p>
-            <w:pPr>
-              <w:spacing w:line="276" w:lineRule="auto"/>
-              <w:rPr>
-                <w:rFonts w:eastAsia="Times New Roman" w:cstheme="minorHAnsi"/>
-              </w:rPr>
-            </w:pPr>
-          </w:p>
-        </w:tc>
-        <w:tc>
-          <w:tcPr>
-            <w:tcW w:w="2798" w:type="dxa"/>
-          </w:tcPr>
-          <w:p>
-            <w:pPr>
-              <w:spacing w:line="276" w:lineRule="auto"/>
-              <w:rPr>
-                <w:rFonts w:eastAsia="Times New Roman" w:cstheme="minorHAnsi"/>
-              </w:rPr>
-            </w:pPr>
           </w:p>
         </w:tc>
       </w:tr>
@@ -764,6 +796,66 @@
         <w:jc w:val="center"/>
         <w:rPr>
           <w:rFonts w:eastAsia="Times New Roman" w:cstheme="minorHAnsi"/>
+        </w:rPr>
+      </w:pPr>
+    </w:p>
+    <w:p>
+      <w:pPr>
+        <w:pStyle w:val="ListParagraph"/>
+        <w:numPr>
+          <w:ilvl w:val="0"/>
+          <w:numId w:val="12"/>
+        </w:numPr>
+        <w:spacing w:after="0" w:line="240" w:lineRule="auto"/>
+        <w:rPr>
+          <w:rFonts w:eastAsia="Times New Roman" w:cstheme="minorHAnsi"/>
+        </w:rPr>
+      </w:pPr>
+      <w:r>
+        <w:rPr>
+          <w:rFonts w:eastAsia="Times New Roman" w:cstheme="minorHAnsi"/>
+        </w:rPr>
+        <w:t>Devised and implemented embedded software solutions in C++ for the Telematics Communications Platform.</w:t>
+      </w:r>
+    </w:p>
+    <w:p>
+      <w:pPr>
+        <w:pStyle w:val="ListParagraph"/>
+        <w:numPr>
+          <w:ilvl w:val="0"/>
+          <w:numId w:val="12"/>
+        </w:numPr>
+        <w:spacing w:after="0" w:line="240" w:lineRule="auto"/>
+        <w:rPr>
+          <w:rFonts w:eastAsia="Times New Roman" w:cstheme="minorHAnsi"/>
+        </w:rPr>
+      </w:pPr>
+      <w:r>
+        <w:rPr>
+          <w:rFonts w:eastAsia="Times New Roman" w:cstheme="minorHAnsi"/>
+        </w:rPr>
+        <w:t xml:space="preserve">Used Bash and Perl to automate the retrieval and parsing of hardware metric logs from a Linux server and subsequently analyzed the parsed data using a </w:t>
+      </w:r>
+      <w:proofErr w:type="spellStart"/>
+      <w:r>
+        <w:rPr>
+          <w:rFonts w:eastAsia="Times New Roman" w:cstheme="minorHAnsi"/>
+        </w:rPr>
+        <w:t>Jupyter</w:t>
+      </w:r>
+      <w:proofErr w:type="spellEnd"/>
+      <w:r>
+        <w:rPr>
+          <w:rFonts w:eastAsia="Times New Roman" w:cstheme="minorHAnsi"/>
+        </w:rPr>
+        <w:t xml:space="preserve"> notebook to identify hindrances in the TCP startup process.</w:t>
+      </w:r>
+    </w:p>
+    <w:p>
+      <w:pPr>
+        <w:spacing w:line="240" w:lineRule="auto"/>
+        <w:rPr>
+          <w:rFonts w:eastAsia="Times New Roman" w:cstheme="minorHAnsi"/>
           <w:b/>
           <w:sz w:val="28"/>
           <w:szCs w:val="24"/>
@@ -772,108 +864,6 @@
     </w:p>
     <w:p>
       <w:pPr>
-        <w:pStyle w:val="ListParagraph"/>
-        <w:numPr>
-          <w:ilvl w:val="0"/>
-          <w:numId w:val="11"/>
-        </w:numPr>
-        <w:spacing w:line="240" w:lineRule="auto"/>
-        <w:rPr>
-          <w:rFonts w:eastAsia="Times New Roman" w:cstheme="minorHAnsi"/>
-          <w:b/>
-        </w:rPr>
-      </w:pPr>
-      <w:r>
-        <w:rPr>
-          <w:rFonts w:eastAsia="Times New Roman" w:cstheme="minorHAnsi"/>
-        </w:rPr>
-        <w:t xml:space="preserve">Designed, created, and </w:t>
-      </w:r>
-      <w:r>
-        <w:rPr>
-          <w:rFonts w:eastAsia="Times New Roman" w:cstheme="minorHAnsi"/>
-        </w:rPr>
-        <w:t>implemented</w:t>
-      </w:r>
-      <w:r>
-        <w:rPr>
-          <w:rFonts w:eastAsia="Times New Roman" w:cstheme="minorHAnsi"/>
-        </w:rPr>
-        <w:t xml:space="preserve"> software in Python, </w:t>
-      </w:r>
-      <w:r>
-        <w:rPr>
-          <w:rFonts w:eastAsia="Times New Roman" w:cstheme="minorHAnsi"/>
-        </w:rPr>
-        <w:t>Bash</w:t>
-      </w:r>
-      <w:r>
-        <w:rPr>
-          <w:rFonts w:eastAsia="Times New Roman" w:cstheme="minorHAnsi"/>
-        </w:rPr>
-        <w:t>,</w:t>
-      </w:r>
-      <w:r>
-        <w:rPr>
-          <w:rFonts w:eastAsia="Times New Roman" w:cstheme="minorHAnsi"/>
-        </w:rPr>
-        <w:t xml:space="preserve"> </w:t>
-      </w:r>
-      <w:r>
-        <w:rPr>
-          <w:rFonts w:eastAsia="Times New Roman" w:cstheme="minorHAnsi"/>
-        </w:rPr>
-        <w:t>and SQL.</w:t>
-      </w:r>
-    </w:p>
-    <w:p>
-      <w:pPr>
-        <w:pStyle w:val="ListParagraph"/>
-        <w:numPr>
-          <w:ilvl w:val="0"/>
-          <w:numId w:val="11"/>
-        </w:numPr>
-        <w:spacing w:line="240" w:lineRule="auto"/>
-        <w:rPr>
-          <w:rFonts w:eastAsia="Times New Roman" w:cstheme="minorHAnsi"/>
-          <w:b/>
-        </w:rPr>
-      </w:pPr>
-      <w:r>
-        <w:rPr>
-          <w:rFonts w:eastAsia="Times New Roman" w:cstheme="minorHAnsi"/>
-        </w:rPr>
-        <w:t>Created Bash scripts to automate developer work, such as expediting a customer data integration process, and server-related tasks and procedures, including test script initiation, data creation and retrieval, and disk cleanup to preserver server space.</w:t>
-      </w:r>
-    </w:p>
-    <w:p>
-      <w:pPr>
-        <w:pStyle w:val="ListParagraph"/>
-        <w:numPr>
-          <w:ilvl w:val="0"/>
-          <w:numId w:val="11"/>
-        </w:numPr>
-        <w:spacing w:line="240" w:lineRule="auto"/>
-        <w:rPr>
-          <w:rFonts w:eastAsia="Times New Roman" w:cstheme="minorHAnsi"/>
-          <w:b/>
-        </w:rPr>
-      </w:pPr>
-      <w:r>
-        <w:rPr>
-          <w:rFonts w:eastAsia="Times New Roman" w:cstheme="minorHAnsi"/>
-          <w:b/>
-        </w:rPr>
-        <w:t>Projects</w:t>
-      </w:r>
-    </w:p>
-    <w:p>
-      <w:pPr>
-        <w:pStyle w:val="ListParagraph"/>
-        <w:numPr>
-          <w:ilvl w:val="1"/>
-          <w:numId w:val="11"/>
-        </w:numPr>
         <w:spacing w:line="240" w:lineRule="auto"/>
         <w:rPr>
           <w:rFonts w:eastAsia="Times New Roman" w:cstheme="minorHAnsi"/>
@@ -882,740 +872,6 @@
           <w:szCs w:val="24"/>
         </w:rPr>
       </w:pPr>
-      <w:r>
-        <w:rPr>
-          <w:rFonts w:eastAsia="Times New Roman" w:cstheme="minorHAnsi"/>
-        </w:rPr>
-        <w:t xml:space="preserve">Automated a </w:t>
-      </w:r>
-      <w:r>
-        <w:rPr>
-          <w:rFonts w:eastAsia="Times New Roman" w:cstheme="minorHAnsi"/>
-        </w:rPr>
-        <w:t>ticketing system which utilized</w:t>
-      </w:r>
-      <w:r>
-        <w:rPr>
-          <w:rFonts w:eastAsia="Times New Roman" w:cstheme="minorHAnsi"/>
-        </w:rPr>
-        <w:t xml:space="preserve"> </w:t>
-      </w:r>
-      <w:r>
-        <w:rPr>
-          <w:rFonts w:eastAsia="Times New Roman" w:cstheme="minorHAnsi"/>
-        </w:rPr>
-        <w:t>Microsof</w:t>
-      </w:r>
-      <w:r>
-        <w:rPr>
-          <w:rFonts w:eastAsia="Times New Roman" w:cstheme="minorHAnsi"/>
-        </w:rPr>
-        <w:t xml:space="preserve">t Exchange Web Services via the </w:t>
-      </w:r>
-      <w:proofErr w:type="spellStart"/>
-      <w:r>
-        <w:rPr>
-          <w:rFonts w:eastAsia="Times New Roman" w:cstheme="minorHAnsi"/>
-        </w:rPr>
-        <w:t>exchanglib</w:t>
-      </w:r>
-      <w:proofErr w:type="spellEnd"/>
-      <w:r>
-        <w:rPr>
-          <w:rFonts w:eastAsia="Times New Roman" w:cstheme="minorHAnsi"/>
-        </w:rPr>
-        <w:t xml:space="preserve"> </w:t>
-      </w:r>
-      <w:r>
-        <w:rPr>
-          <w:rFonts w:eastAsia="Times New Roman" w:cstheme="minorHAnsi"/>
-        </w:rPr>
-        <w:t xml:space="preserve">library </w:t>
-      </w:r>
-      <w:r>
-        <w:rPr>
-          <w:rFonts w:eastAsia="Times New Roman" w:cstheme="minorHAnsi"/>
-        </w:rPr>
-        <w:t xml:space="preserve">in Python, which allowed tickets to be </w:t>
-      </w:r>
-      <w:r>
-        <w:rPr>
-          <w:rFonts w:eastAsia="Times New Roman" w:cstheme="minorHAnsi"/>
-        </w:rPr>
-        <w:t xml:space="preserve">automatically generated and </w:t>
-      </w:r>
-      <w:r>
-        <w:rPr>
-          <w:rFonts w:eastAsia="Times New Roman" w:cstheme="minorHAnsi"/>
-        </w:rPr>
-        <w:t xml:space="preserve">submitted </w:t>
-      </w:r>
-      <w:r>
-        <w:rPr>
-          <w:rFonts w:eastAsia="Times New Roman" w:cstheme="minorHAnsi"/>
-        </w:rPr>
-        <w:t>through</w:t>
-      </w:r>
-      <w:r>
-        <w:rPr>
-          <w:rFonts w:eastAsia="Times New Roman" w:cstheme="minorHAnsi"/>
-        </w:rPr>
-        <w:t xml:space="preserve"> </w:t>
-      </w:r>
-      <w:r>
-        <w:rPr>
-          <w:rFonts w:eastAsia="Times New Roman" w:cstheme="minorHAnsi"/>
-        </w:rPr>
-        <w:t xml:space="preserve">regex-based </w:t>
-      </w:r>
-      <w:r>
-        <w:rPr>
-          <w:rFonts w:eastAsia="Times New Roman" w:cstheme="minorHAnsi"/>
-        </w:rPr>
-        <w:t xml:space="preserve">text extractions from </w:t>
-      </w:r>
-      <w:r>
-        <w:rPr>
-          <w:rFonts w:eastAsia="Times New Roman" w:cstheme="minorHAnsi"/>
-        </w:rPr>
-        <w:t>email</w:t>
-      </w:r>
-      <w:r>
-        <w:rPr>
-          <w:rFonts w:eastAsia="Times New Roman" w:cstheme="minorHAnsi"/>
-        </w:rPr>
-        <w:t>s</w:t>
-      </w:r>
-      <w:r>
-        <w:rPr>
-          <w:rFonts w:eastAsia="Times New Roman" w:cstheme="minorHAnsi"/>
-        </w:rPr>
-        <w:t xml:space="preserve"> </w:t>
-      </w:r>
-      <w:r>
-        <w:rPr>
-          <w:rFonts w:eastAsia="Times New Roman" w:cstheme="minorHAnsi"/>
-        </w:rPr>
-        <w:t>and provided a more elementary</w:t>
-      </w:r>
-      <w:r>
-        <w:rPr>
-          <w:rFonts w:eastAsia="Times New Roman" w:cstheme="minorHAnsi"/>
-        </w:rPr>
-        <w:t xml:space="preserve"> ticket submission process. </w:t>
-      </w:r>
-    </w:p>
-    <w:p>
-      <w:pPr>
-        <w:pStyle w:val="ListParagraph"/>
-        <w:numPr>
-          <w:ilvl w:val="1"/>
-          <w:numId w:val="11"/>
-        </w:numPr>
-        <w:spacing w:line="240" w:lineRule="auto"/>
-        <w:rPr>
-          <w:rFonts w:eastAsia="Times New Roman" w:cstheme="minorHAnsi"/>
-          <w:b/>
-          <w:sz w:val="28"/>
-          <w:szCs w:val="24"/>
-        </w:rPr>
-      </w:pPr>
-      <w:r>
-        <w:rPr>
-          <w:rFonts w:eastAsia="Times New Roman" w:cstheme="minorHAnsi"/>
-        </w:rPr>
-        <w:t xml:space="preserve">Created a system in Python by which complex relational data was randomly generated to simulate customer data for quality assurance testing in the absence of production data due to corporate restrictions on customer data. </w:t>
-      </w:r>
-      <w:r>
-        <w:rPr>
-          <w:rFonts w:eastAsia="Times New Roman" w:cstheme="minorHAnsi"/>
-        </w:rPr>
-        <w:t xml:space="preserve">The system implemented an object-oriented approach in which database tables were represented as classes, columns were represented as class attributes, and a </w:t>
-      </w:r>
-      <w:r>
-        <w:rPr>
-          <w:rFonts w:eastAsia="Times New Roman" w:cstheme="minorHAnsi"/>
-        </w:rPr>
-        <w:t xml:space="preserve">data dictionary was utilized to obtain the parameters for each </w:t>
-      </w:r>
-      <w:r>
-        <w:rPr>
-          <w:rFonts w:eastAsia="Times New Roman" w:cstheme="minorHAnsi"/>
-        </w:rPr>
-        <w:t>definition of data</w:t>
-      </w:r>
-      <w:r>
-        <w:rPr>
-          <w:rFonts w:eastAsia="Times New Roman" w:cstheme="minorHAnsi"/>
-        </w:rPr>
-        <w:t xml:space="preserve">, which were randomly generated to simulate real customer data and add variance </w:t>
-      </w:r>
-      <w:r>
-        <w:rPr>
-          <w:rFonts w:eastAsia="Times New Roman" w:cstheme="minorHAnsi"/>
-        </w:rPr>
-        <w:t>for</w:t>
-      </w:r>
-      <w:r>
-        <w:rPr>
-          <w:rFonts w:eastAsia="Times New Roman" w:cstheme="minorHAnsi"/>
-        </w:rPr>
-        <w:t xml:space="preserve"> QA testing</w:t>
-      </w:r>
-      <w:r>
-        <w:rPr>
-          <w:rFonts w:eastAsia="Times New Roman" w:cstheme="minorHAnsi"/>
-        </w:rPr>
-        <w:t xml:space="preserve">. A method to generation SQL was written in each class and utilized the </w:t>
-      </w:r>
-      <w:proofErr w:type="spellStart"/>
-      <w:r>
-        <w:rPr>
-          <w:rFonts w:eastAsia="Times New Roman" w:cstheme="minorHAnsi"/>
-        </w:rPr>
-        <w:t>cx_Oracle</w:t>
-      </w:r>
-      <w:proofErr w:type="spellEnd"/>
-      <w:r>
-        <w:rPr>
-          <w:rFonts w:eastAsia="Times New Roman" w:cstheme="minorHAnsi"/>
-        </w:rPr>
-        <w:t xml:space="preserve"> module to execute </w:t>
-      </w:r>
-      <w:r>
-        <w:rPr>
-          <w:rFonts w:eastAsia="Times New Roman" w:cstheme="minorHAnsi"/>
-        </w:rPr>
-        <w:t>the generated statements</w:t>
-      </w:r>
-      <w:r>
-        <w:rPr>
-          <w:rFonts w:eastAsia="Times New Roman" w:cstheme="minorHAnsi"/>
-        </w:rPr>
-        <w:t xml:space="preserve">. Metaprogramming </w:t>
-      </w:r>
-      <w:r>
-        <w:rPr>
-          <w:rFonts w:eastAsia="Times New Roman" w:cstheme="minorHAnsi"/>
-        </w:rPr>
-        <w:t>concepts</w:t>
-      </w:r>
-      <w:r>
-        <w:rPr>
-          <w:rFonts w:eastAsia="Times New Roman" w:cstheme="minorHAnsi"/>
-        </w:rPr>
-        <w:t xml:space="preserve"> were also utilized to expedite the creation of class definitions.</w:t>
-      </w:r>
-    </w:p>
-    <w:p>
-      <w:pPr>
-        <w:pStyle w:val="ListParagraph"/>
-        <w:numPr>
-          <w:ilvl w:val="1"/>
-          <w:numId w:val="11"/>
-        </w:numPr>
-        <w:spacing w:line="240" w:lineRule="auto"/>
-        <w:rPr>
-          <w:rFonts w:eastAsia="Times New Roman" w:cstheme="minorHAnsi"/>
-          <w:b/>
-          <w:sz w:val="28"/>
-          <w:szCs w:val="24"/>
-        </w:rPr>
-      </w:pPr>
-      <w:r>
-        <w:rPr>
-          <w:rFonts w:eastAsia="Times New Roman" w:cstheme="minorHAnsi"/>
-        </w:rPr>
-        <w:t xml:space="preserve">Worked on an insourcing team instructed to provide an in-house solution to a formerly outsourced data collection agency. Analyzed </w:t>
-      </w:r>
-      <w:r>
-        <w:rPr>
-          <w:rFonts w:eastAsia="Times New Roman" w:cstheme="minorHAnsi"/>
-        </w:rPr>
-        <w:t xml:space="preserve">and reverse-engineered </w:t>
-      </w:r>
-      <w:r>
-        <w:rPr>
-          <w:rFonts w:eastAsia="Times New Roman" w:cstheme="minorHAnsi"/>
-        </w:rPr>
-        <w:t>SQL and</w:t>
-      </w:r>
-      <w:r>
-        <w:rPr>
-          <w:rFonts w:eastAsia="Times New Roman" w:cstheme="minorHAnsi"/>
-        </w:rPr>
-        <w:t xml:space="preserve"> Bash files and modified them to work on company software</w:t>
-      </w:r>
-      <w:r>
-        <w:rPr>
-          <w:rFonts w:eastAsia="Times New Roman" w:cstheme="minorHAnsi"/>
-        </w:rPr>
-        <w:t xml:space="preserve">; </w:t>
-      </w:r>
-      <w:r>
-        <w:rPr>
-          <w:rFonts w:eastAsia="Times New Roman" w:cstheme="minorHAnsi"/>
-        </w:rPr>
-        <w:t xml:space="preserve">created and </w:t>
-      </w:r>
-      <w:r>
-        <w:rPr>
-          <w:rFonts w:eastAsia="Times New Roman" w:cstheme="minorHAnsi"/>
-        </w:rPr>
-        <w:t xml:space="preserve">ran jobs in </w:t>
-      </w:r>
-      <w:r>
-        <w:rPr>
-          <w:rFonts w:eastAsia="Times New Roman" w:cstheme="minorHAnsi"/>
-        </w:rPr>
-        <w:t>A</w:t>
-      </w:r>
-      <w:r>
-        <w:rPr>
-          <w:rFonts w:eastAsia="Times New Roman" w:cstheme="minorHAnsi"/>
-        </w:rPr>
-        <w:t>uto</w:t>
-      </w:r>
-      <w:r>
-        <w:rPr>
-          <w:rFonts w:eastAsia="Times New Roman" w:cstheme="minorHAnsi"/>
-        </w:rPr>
-        <w:t>S</w:t>
-      </w:r>
-      <w:r>
-        <w:rPr>
-          <w:rFonts w:eastAsia="Times New Roman" w:cstheme="minorHAnsi"/>
-        </w:rPr>
-        <w:t>ys</w:t>
-      </w:r>
-      <w:r>
-        <w:rPr>
-          <w:rFonts w:eastAsia="Times New Roman" w:cstheme="minorHAnsi"/>
-        </w:rPr>
-        <w:t xml:space="preserve">; wrote </w:t>
-      </w:r>
-      <w:r>
-        <w:rPr>
-          <w:rFonts w:eastAsia="Times New Roman" w:cstheme="minorHAnsi"/>
-        </w:rPr>
-        <w:t>scripts to automate database connections</w:t>
-      </w:r>
-      <w:r>
-        <w:rPr>
-          <w:rFonts w:eastAsia="Times New Roman" w:cstheme="minorHAnsi"/>
-        </w:rPr>
-        <w:t xml:space="preserve"> and generate JIL files for </w:t>
-      </w:r>
-      <w:r>
-        <w:rPr>
-          <w:rFonts w:eastAsia="Times New Roman" w:cstheme="minorHAnsi"/>
-        </w:rPr>
-        <w:t>AutoSys</w:t>
-      </w:r>
-      <w:r>
-        <w:rPr>
-          <w:rFonts w:eastAsia="Times New Roman" w:cstheme="minorHAnsi"/>
-        </w:rPr>
-        <w:t xml:space="preserve"> jobs</w:t>
-      </w:r>
-      <w:r>
-        <w:rPr>
-          <w:rFonts w:eastAsia="Times New Roman" w:cstheme="minorHAnsi"/>
-        </w:rPr>
-        <w:t>.</w:t>
-      </w:r>
-    </w:p>
-    <w:p>
-      <w:pPr>
-        <w:pStyle w:val="ListParagraph"/>
-        <w:numPr>
-          <w:ilvl w:val="1"/>
-          <w:numId w:val="11"/>
-        </w:numPr>
-        <w:spacing w:line="240" w:lineRule="auto"/>
-        <w:rPr>
-          <w:rFonts w:eastAsia="Times New Roman" w:cstheme="minorHAnsi"/>
-          <w:b/>
-          <w:sz w:val="28"/>
-          <w:szCs w:val="24"/>
-        </w:rPr>
-      </w:pPr>
-      <w:r>
-        <w:rPr>
-          <w:rFonts w:eastAsia="Times New Roman" w:cstheme="minorHAnsi"/>
-        </w:rPr>
-        <w:lastRenderedPageBreak/>
-        <w:t>Automated various task</w:t>
-      </w:r>
-      <w:r>
-        <w:rPr>
-          <w:rFonts w:eastAsia="Times New Roman" w:cstheme="minorHAnsi"/>
-        </w:rPr>
-        <w:t>-related procedures</w:t>
-      </w:r>
-      <w:r>
-        <w:rPr>
-          <w:rFonts w:eastAsia="Times New Roman" w:cstheme="minorHAnsi"/>
-        </w:rPr>
-        <w:t xml:space="preserve"> in </w:t>
-      </w:r>
-      <w:r>
-        <w:rPr>
-          <w:rFonts w:eastAsia="Times New Roman" w:cstheme="minorHAnsi"/>
-        </w:rPr>
-        <w:t xml:space="preserve">Azure DevOps Server </w:t>
-      </w:r>
-      <w:r>
-        <w:rPr>
-          <w:rFonts w:eastAsia="Times New Roman" w:cstheme="minorHAnsi"/>
-        </w:rPr>
-        <w:t>(formerly known as</w:t>
-      </w:r>
-      <w:r>
-        <w:rPr>
-          <w:rFonts w:eastAsia="Times New Roman" w:cstheme="minorHAnsi"/>
-        </w:rPr>
-        <w:t xml:space="preserve"> Microsoft</w:t>
-      </w:r>
-      <w:r>
-        <w:rPr>
-          <w:rFonts w:eastAsia="Times New Roman" w:cstheme="minorHAnsi"/>
-        </w:rPr>
-        <w:t xml:space="preserve"> TFS) </w:t>
-      </w:r>
-      <w:r>
-        <w:rPr>
-          <w:rFonts w:eastAsia="Times New Roman" w:cstheme="minorHAnsi"/>
-        </w:rPr>
-        <w:t xml:space="preserve">for requirements analysts </w:t>
-      </w:r>
-      <w:r>
-        <w:rPr>
-          <w:rFonts w:eastAsia="Times New Roman" w:cstheme="minorHAnsi"/>
-        </w:rPr>
-        <w:t xml:space="preserve">working </w:t>
-      </w:r>
-      <w:r>
-        <w:rPr>
-          <w:rFonts w:eastAsia="Times New Roman" w:cstheme="minorHAnsi"/>
-        </w:rPr>
-        <w:t xml:space="preserve">on the California Consumer Privacy Act project </w:t>
-      </w:r>
-      <w:r>
-        <w:rPr>
-          <w:rFonts w:eastAsia="Times New Roman" w:cstheme="minorHAnsi"/>
-        </w:rPr>
-        <w:t xml:space="preserve">using </w:t>
-      </w:r>
-      <w:r>
-        <w:rPr>
-          <w:rFonts w:eastAsia="Times New Roman" w:cstheme="minorHAnsi"/>
-        </w:rPr>
-        <w:t xml:space="preserve">Python’s Selenium library </w:t>
-      </w:r>
-      <w:r>
-        <w:rPr>
-          <w:rFonts w:eastAsia="Times New Roman" w:cstheme="minorHAnsi"/>
-        </w:rPr>
-        <w:t>in tandem with JavaScript and the XML Path Language</w:t>
-      </w:r>
-      <w:r>
-        <w:rPr>
-          <w:rFonts w:eastAsia="Times New Roman" w:cstheme="minorHAnsi"/>
-        </w:rPr>
-        <w:t xml:space="preserve"> by which a Microsoft Excel document was parsed using the Python pandas library to read the values of and perform various actions on ADS tasks and subsequently generate and insert </w:t>
-      </w:r>
-      <w:r>
-        <w:rPr>
-          <w:rFonts w:eastAsia="Times New Roman" w:cstheme="minorHAnsi"/>
-        </w:rPr>
-        <w:t xml:space="preserve">log </w:t>
-      </w:r>
-      <w:r>
-        <w:rPr>
-          <w:rFonts w:eastAsia="Times New Roman" w:cstheme="minorHAnsi"/>
-        </w:rPr>
-        <w:t>data into a newly formatted Excel spreadsheet.</w:t>
-      </w:r>
-    </w:p>
-    <w:p>
-      <w:pPr>
-        <w:pStyle w:val="ListParagraph"/>
-        <w:numPr>
-          <w:ilvl w:val="1"/>
-          <w:numId w:val="11"/>
-        </w:numPr>
-        <w:spacing w:line="240" w:lineRule="auto"/>
-        <w:rPr>
-          <w:rFonts w:eastAsia="Times New Roman" w:cstheme="minorHAnsi"/>
-          <w:b/>
-          <w:sz w:val="28"/>
-          <w:szCs w:val="24"/>
-        </w:rPr>
-      </w:pPr>
-      <w:r>
-        <w:rPr>
-          <w:rFonts w:eastAsia="Times New Roman" w:cstheme="minorHAnsi"/>
-        </w:rPr>
-        <w:t>Created a multifunctional Bash script for a DataStage server which combined encryption, compression, formatting, SFTP, and archiving functionalities for developers to access through a single, argument-driven script – which expedited DataStage job development by removing the necessity of calling multiple</w:t>
-      </w:r>
-      <w:r>
-        <w:rPr>
-          <w:rFonts w:eastAsia="Times New Roman" w:cstheme="minorHAnsi"/>
-        </w:rPr>
-        <w:t xml:space="preserve"> commands</w:t>
-      </w:r>
-      <w:r>
-        <w:rPr>
-          <w:rFonts w:eastAsia="Times New Roman" w:cstheme="minorHAnsi"/>
-        </w:rPr>
-        <w:t xml:space="preserve"> and providing </w:t>
-      </w:r>
-      <w:r>
-        <w:rPr>
-          <w:rFonts w:eastAsia="Times New Roman" w:cstheme="minorHAnsi"/>
-        </w:rPr>
-        <w:t xml:space="preserve">a </w:t>
-      </w:r>
-      <w:r>
-        <w:rPr>
-          <w:rFonts w:eastAsia="Times New Roman" w:cstheme="minorHAnsi"/>
-        </w:rPr>
-        <w:t>simple command-line tool by which process could be selectively executed.</w:t>
-      </w:r>
-    </w:p>
-    <w:p>
-      <w:pPr>
-        <w:pStyle w:val="ListParagraph"/>
-        <w:numPr>
-          <w:ilvl w:val="1"/>
-          <w:numId w:val="11"/>
-        </w:numPr>
-        <w:spacing w:line="240" w:lineRule="auto"/>
-        <w:rPr>
-          <w:rFonts w:eastAsia="Times New Roman" w:cstheme="minorHAnsi"/>
-          <w:b/>
-          <w:sz w:val="28"/>
-          <w:szCs w:val="24"/>
-        </w:rPr>
-      </w:pPr>
-      <w:r>
-        <w:rPr>
-          <w:rFonts w:eastAsia="Times New Roman" w:cstheme="minorHAnsi"/>
-        </w:rPr>
-        <w:t>Reverse-eng</w:t>
-      </w:r>
-      <w:r>
-        <w:rPr>
-          <w:rFonts w:eastAsia="Times New Roman" w:cstheme="minorHAnsi"/>
-        </w:rPr>
-        <w:t xml:space="preserve">ineered </w:t>
-      </w:r>
-      <w:r>
-        <w:rPr>
-          <w:rFonts w:eastAsia="Times New Roman" w:cstheme="minorHAnsi"/>
-        </w:rPr>
-        <w:t xml:space="preserve">Perl </w:t>
-      </w:r>
-      <w:r>
-        <w:rPr>
-          <w:rFonts w:eastAsia="Times New Roman" w:cstheme="minorHAnsi"/>
-        </w:rPr>
-        <w:t xml:space="preserve">and SQL </w:t>
-      </w:r>
-      <w:r>
-        <w:rPr>
-          <w:rFonts w:eastAsia="Times New Roman" w:cstheme="minorHAnsi"/>
-        </w:rPr>
-        <w:t xml:space="preserve">scripts </w:t>
-      </w:r>
-      <w:r>
-        <w:rPr>
-          <w:rFonts w:eastAsia="Times New Roman" w:cstheme="minorHAnsi"/>
-        </w:rPr>
-        <w:t>which i</w:t>
-      </w:r>
-      <w:r>
-        <w:rPr>
-          <w:rFonts w:eastAsia="Times New Roman" w:cstheme="minorHAnsi"/>
-        </w:rPr>
-        <w:t>nitiated</w:t>
-      </w:r>
-      <w:r>
-        <w:rPr>
-          <w:rFonts w:eastAsia="Times New Roman" w:cstheme="minorHAnsi"/>
-        </w:rPr>
-        <w:t xml:space="preserve"> the</w:t>
-      </w:r>
-      <w:r>
-        <w:rPr>
-          <w:rFonts w:eastAsia="Times New Roman" w:cstheme="minorHAnsi"/>
-        </w:rPr>
-        <w:t xml:space="preserve"> </w:t>
-      </w:r>
-      <w:proofErr w:type="spellStart"/>
-      <w:r>
-        <w:rPr>
-          <w:rFonts w:eastAsia="Times New Roman" w:cstheme="minorHAnsi"/>
-        </w:rPr>
-        <w:t>dealerization</w:t>
-      </w:r>
-      <w:proofErr w:type="spellEnd"/>
-      <w:r>
-        <w:rPr>
-          <w:rFonts w:eastAsia="Times New Roman" w:cstheme="minorHAnsi"/>
-        </w:rPr>
-        <w:t xml:space="preserve"> process</w:t>
-      </w:r>
-      <w:r>
-        <w:rPr>
-          <w:rFonts w:eastAsia="Times New Roman" w:cstheme="minorHAnsi"/>
-        </w:rPr>
-        <w:t xml:space="preserve"> involving file manipulation and various database procedures</w:t>
-      </w:r>
-      <w:r>
-        <w:rPr>
-          <w:rFonts w:eastAsia="Times New Roman" w:cstheme="minorHAnsi"/>
-        </w:rPr>
-        <w:t xml:space="preserve"> for a marketing campaign project; </w:t>
-      </w:r>
-      <w:r>
-        <w:rPr>
-          <w:rFonts w:eastAsia="Times New Roman" w:cstheme="minorHAnsi"/>
-        </w:rPr>
-        <w:t xml:space="preserve">wrote </w:t>
-      </w:r>
-      <w:r>
-        <w:rPr>
-          <w:rFonts w:eastAsia="Times New Roman" w:cstheme="minorHAnsi"/>
-        </w:rPr>
-        <w:t xml:space="preserve">various </w:t>
-      </w:r>
-      <w:r>
-        <w:rPr>
-          <w:rFonts w:eastAsia="Times New Roman" w:cstheme="minorHAnsi"/>
-        </w:rPr>
-        <w:t xml:space="preserve">scripts </w:t>
-      </w:r>
-      <w:r>
-        <w:rPr>
-          <w:rFonts w:eastAsia="Times New Roman" w:cstheme="minorHAnsi"/>
-        </w:rPr>
-        <w:t xml:space="preserve">in Perl, Python, and Bash </w:t>
-      </w:r>
-      <w:r>
-        <w:rPr>
-          <w:rFonts w:eastAsia="Times New Roman" w:cstheme="minorHAnsi"/>
-        </w:rPr>
-        <w:t xml:space="preserve">to </w:t>
-      </w:r>
-      <w:r>
-        <w:rPr>
-          <w:rFonts w:eastAsia="Times New Roman" w:cstheme="minorHAnsi"/>
-        </w:rPr>
-        <w:t xml:space="preserve">run, test, and validate </w:t>
-      </w:r>
-      <w:r>
-        <w:rPr>
-          <w:rFonts w:eastAsia="Times New Roman" w:cstheme="minorHAnsi"/>
-        </w:rPr>
-        <w:t>these processes.</w:t>
-      </w:r>
-    </w:p>
-    <w:p>
-      <w:pPr>
-        <w:pStyle w:val="ListParagraph"/>
-        <w:numPr>
-          <w:ilvl w:val="1"/>
-          <w:numId w:val="11"/>
-        </w:numPr>
-        <w:spacing w:line="240" w:lineRule="auto"/>
-        <w:rPr>
-          <w:rFonts w:eastAsia="Times New Roman" w:cstheme="minorHAnsi"/>
-          <w:b/>
-          <w:sz w:val="28"/>
-          <w:szCs w:val="24"/>
-        </w:rPr>
-      </w:pPr>
-      <w:r>
-        <w:rPr>
-          <w:rFonts w:eastAsia="Times New Roman" w:cstheme="minorHAnsi"/>
-        </w:rPr>
-        <w:t xml:space="preserve">Assisted with the creation and integration of a REST API </w:t>
-      </w:r>
-      <w:r>
-        <w:rPr>
-          <w:rFonts w:eastAsia="Times New Roman" w:cstheme="minorHAnsi"/>
-        </w:rPr>
-        <w:t>written in C# which scrubs customer data via</w:t>
-      </w:r>
-      <w:r>
-        <w:rPr>
-          <w:rFonts w:eastAsia="Times New Roman" w:cstheme="minorHAnsi"/>
-        </w:rPr>
-        <w:t xml:space="preserve"> </w:t>
-      </w:r>
-      <w:r>
-        <w:rPr>
-          <w:rFonts w:eastAsia="Times New Roman" w:cstheme="minorHAnsi"/>
-        </w:rPr>
-        <w:t>a web service provided by Gryphon marketing services.</w:t>
-      </w:r>
-    </w:p>
-    <w:p>
-      <w:pPr>
-        <w:pStyle w:val="ListParagraph"/>
-        <w:numPr>
-          <w:ilvl w:val="1"/>
-          <w:numId w:val="11"/>
-        </w:numPr>
-        <w:spacing w:line="240" w:lineRule="auto"/>
-        <w:rPr>
-          <w:rFonts w:eastAsia="Times New Roman" w:cstheme="minorHAnsi"/>
-          <w:b/>
-          <w:sz w:val="28"/>
-          <w:szCs w:val="24"/>
-        </w:rPr>
-      </w:pPr>
-      <w:r>
-        <w:rPr>
-          <w:rFonts w:eastAsia="Times New Roman" w:cstheme="minorHAnsi"/>
-        </w:rPr>
-        <w:t>Assisted with the debugging and writing of various web applications using the Angular framework for GM dealer reimbursed marketing programs (DRMP).</w:t>
-      </w:r>
-    </w:p>
-    <w:p>
-      <w:pPr>
-        <w:spacing w:line="240" w:lineRule="auto"/>
-        <w:jc w:val="center"/>
-        <w:rPr>
-          <w:rFonts w:eastAsia="Times New Roman" w:cstheme="minorHAnsi"/>
-          <w:b/>
-          <w:sz w:val="28"/>
-          <w:szCs w:val="24"/>
-        </w:rPr>
-      </w:pPr>
-    </w:p>
-    <w:p>
-      <w:pPr>
-        <w:spacing w:line="240" w:lineRule="auto"/>
-        <w:jc w:val="center"/>
-        <w:rPr>
-          <w:rFonts w:eastAsia="Times New Roman" w:cstheme="minorHAnsi"/>
-          <w:b/>
-          <w:sz w:val="28"/>
-          <w:szCs w:val="24"/>
-        </w:rPr>
-      </w:pPr>
-      <w:r>
-        <w:rPr>
-          <w:rFonts w:eastAsia="Times New Roman" w:cstheme="minorHAnsi"/>
-          <w:b/>
-          <w:sz w:val="28"/>
-          <w:szCs w:val="24"/>
-        </w:rPr>
-        <w:t xml:space="preserve"> </w:t>
-      </w:r>
     </w:p>
     <w:tbl>
       <w:tblPr>
@@ -1654,6 +910,900 @@
                 <w:rFonts w:eastAsia="Times New Roman" w:cstheme="minorHAnsi"/>
                 <w:b/>
               </w:rPr>
+              <w:t>General Motors</w:t>
+            </w:r>
+          </w:p>
+        </w:tc>
+        <w:tc>
+          <w:tcPr>
+            <w:tcW w:w="2337" w:type="dxa"/>
+          </w:tcPr>
+          <w:p>
+            <w:pPr>
+              <w:spacing w:line="276" w:lineRule="auto"/>
+              <w:rPr>
+                <w:rFonts w:eastAsia="Times New Roman" w:cstheme="minorHAnsi"/>
+              </w:rPr>
+            </w:pPr>
+            <w:r>
+              <w:rPr>
+                <w:rFonts w:eastAsia="Times New Roman" w:cstheme="minorHAnsi"/>
+              </w:rPr>
+              <w:t>Chandler, AZ</w:t>
+            </w:r>
+          </w:p>
+        </w:tc>
+        <w:tc>
+          <w:tcPr>
+            <w:tcW w:w="2798" w:type="dxa"/>
+          </w:tcPr>
+          <w:p>
+            <w:pPr>
+              <w:spacing w:line="276" w:lineRule="auto"/>
+              <w:rPr>
+                <w:rFonts w:eastAsia="Times New Roman" w:cstheme="minorHAnsi"/>
+              </w:rPr>
+            </w:pPr>
+            <w:r>
+              <w:rPr>
+                <w:rFonts w:eastAsia="Times New Roman" w:cstheme="minorHAnsi"/>
+              </w:rPr>
+              <w:t>Supervisor: Brid Dower</w:t>
+            </w:r>
+          </w:p>
+        </w:tc>
+      </w:tr>
+      <w:tr>
+        <w:tc>
+          <w:tcPr>
+            <w:tcW w:w="4675" w:type="dxa"/>
+          </w:tcPr>
+          <w:p>
+            <w:pPr>
+              <w:spacing w:line="276" w:lineRule="auto"/>
+              <w:rPr>
+                <w:rFonts w:eastAsia="Times New Roman" w:cstheme="minorHAnsi"/>
+              </w:rPr>
+            </w:pPr>
+            <w:r>
+              <w:rPr>
+                <w:rFonts w:eastAsia="Times New Roman" w:cstheme="minorHAnsi"/>
+              </w:rPr>
+              <w:t>Software Developer</w:t>
+            </w:r>
+          </w:p>
+        </w:tc>
+        <w:tc>
+          <w:tcPr>
+            <w:tcW w:w="2337" w:type="dxa"/>
+          </w:tcPr>
+          <w:p>
+            <w:pPr>
+              <w:spacing w:line="276" w:lineRule="auto"/>
+              <w:rPr>
+                <w:rFonts w:eastAsia="Times New Roman" w:cstheme="minorHAnsi"/>
+              </w:rPr>
+            </w:pPr>
+          </w:p>
+        </w:tc>
+        <w:tc>
+          <w:tcPr>
+            <w:tcW w:w="2798" w:type="dxa"/>
+          </w:tcPr>
+          <w:p>
+            <w:pPr>
+              <w:spacing w:line="276" w:lineRule="auto"/>
+              <w:rPr>
+                <w:rFonts w:eastAsia="Times New Roman" w:cstheme="minorHAnsi"/>
+              </w:rPr>
+            </w:pPr>
+            <w:r>
+              <w:rPr>
+                <w:rFonts w:eastAsia="Times New Roman" w:cstheme="minorHAnsi"/>
+              </w:rPr>
+              <w:t>(480) 738-7911</w:t>
+            </w:r>
+          </w:p>
+        </w:tc>
+      </w:tr>
+      <w:tr>
+        <w:tc>
+          <w:tcPr>
+            <w:tcW w:w="4675" w:type="dxa"/>
+          </w:tcPr>
+          <w:p>
+            <w:pPr>
+              <w:spacing w:line="276" w:lineRule="auto"/>
+              <w:rPr>
+                <w:rFonts w:eastAsia="Times New Roman" w:cstheme="minorHAnsi"/>
+              </w:rPr>
+            </w:pPr>
+            <w:r>
+              <w:rPr>
+                <w:rFonts w:eastAsia="Times New Roman" w:cstheme="minorHAnsi"/>
+              </w:rPr>
+              <w:t xml:space="preserve">01/2019 – </w:t>
+            </w:r>
+            <w:r>
+              <w:rPr>
+                <w:rFonts w:eastAsia="Times New Roman" w:cstheme="minorHAnsi"/>
+              </w:rPr>
+              <w:t>08/2020</w:t>
+            </w:r>
+          </w:p>
+        </w:tc>
+        <w:tc>
+          <w:tcPr>
+            <w:tcW w:w="2337" w:type="dxa"/>
+          </w:tcPr>
+          <w:p>
+            <w:pPr>
+              <w:spacing w:line="276" w:lineRule="auto"/>
+              <w:rPr>
+                <w:rFonts w:eastAsia="Times New Roman" w:cstheme="minorHAnsi"/>
+              </w:rPr>
+            </w:pPr>
+          </w:p>
+        </w:tc>
+        <w:tc>
+          <w:tcPr>
+            <w:tcW w:w="2798" w:type="dxa"/>
+          </w:tcPr>
+          <w:p>
+            <w:pPr>
+              <w:spacing w:line="276" w:lineRule="auto"/>
+              <w:rPr>
+                <w:rFonts w:eastAsia="Times New Roman" w:cstheme="minorHAnsi"/>
+              </w:rPr>
+            </w:pPr>
+          </w:p>
+        </w:tc>
+      </w:tr>
+    </w:tbl>
+    <w:p>
+      <w:pPr>
+        <w:spacing w:line="240" w:lineRule="auto"/>
+        <w:jc w:val="center"/>
+        <w:rPr>
+          <w:rFonts w:eastAsia="Times New Roman" w:cstheme="minorHAnsi"/>
+          <w:b/>
+          <w:sz w:val="28"/>
+          <w:szCs w:val="24"/>
+        </w:rPr>
+      </w:pPr>
+    </w:p>
+    <w:p>
+      <w:pPr>
+        <w:pStyle w:val="ListParagraph"/>
+        <w:numPr>
+          <w:ilvl w:val="0"/>
+          <w:numId w:val="11"/>
+        </w:numPr>
+        <w:spacing w:line="240" w:lineRule="auto"/>
+        <w:rPr>
+          <w:rFonts w:eastAsia="Times New Roman" w:cstheme="minorHAnsi"/>
+          <w:b/>
+        </w:rPr>
+      </w:pPr>
+      <w:r>
+        <w:rPr>
+          <w:rFonts w:eastAsia="Times New Roman" w:cstheme="minorHAnsi"/>
+        </w:rPr>
+        <w:t xml:space="preserve">Designed, created, and </w:t>
+      </w:r>
+      <w:r>
+        <w:rPr>
+          <w:rFonts w:eastAsia="Times New Roman" w:cstheme="minorHAnsi"/>
+        </w:rPr>
+        <w:t>implemented</w:t>
+      </w:r>
+      <w:r>
+        <w:rPr>
+          <w:rFonts w:eastAsia="Times New Roman" w:cstheme="minorHAnsi"/>
+        </w:rPr>
+        <w:t xml:space="preserve"> software in Python, </w:t>
+      </w:r>
+      <w:r>
+        <w:rPr>
+          <w:rFonts w:eastAsia="Times New Roman" w:cstheme="minorHAnsi"/>
+        </w:rPr>
+        <w:t>Bash</w:t>
+      </w:r>
+      <w:r>
+        <w:rPr>
+          <w:rFonts w:eastAsia="Times New Roman" w:cstheme="minorHAnsi"/>
+        </w:rPr>
+        <w:t>,</w:t>
+      </w:r>
+      <w:r>
+        <w:rPr>
+          <w:rFonts w:eastAsia="Times New Roman" w:cstheme="minorHAnsi"/>
+        </w:rPr>
+        <w:t xml:space="preserve"> </w:t>
+      </w:r>
+      <w:r>
+        <w:rPr>
+          <w:rFonts w:eastAsia="Times New Roman" w:cstheme="minorHAnsi"/>
+        </w:rPr>
+        <w:t>and SQL.</w:t>
+      </w:r>
+    </w:p>
+    <w:p>
+      <w:pPr>
+        <w:pStyle w:val="ListParagraph"/>
+        <w:numPr>
+          <w:ilvl w:val="0"/>
+          <w:numId w:val="11"/>
+        </w:numPr>
+        <w:spacing w:line="240" w:lineRule="auto"/>
+        <w:rPr>
+          <w:rFonts w:eastAsia="Times New Roman" w:cstheme="minorHAnsi"/>
+          <w:b/>
+        </w:rPr>
+      </w:pPr>
+      <w:r>
+        <w:rPr>
+          <w:rFonts w:eastAsia="Times New Roman" w:cstheme="minorHAnsi"/>
+        </w:rPr>
+        <w:t>Created Bash scripts to automate developer work, such as expediting a customer data integration process, and server-related tasks and procedures, including test script initiation, data creation and retrieval, and disk cleanup to preserve server space.</w:t>
+      </w:r>
+    </w:p>
+    <w:p>
+      <w:pPr>
+        <w:pStyle w:val="ListParagraph"/>
+        <w:numPr>
+          <w:ilvl w:val="0"/>
+          <w:numId w:val="11"/>
+        </w:numPr>
+        <w:spacing w:line="240" w:lineRule="auto"/>
+        <w:rPr>
+          <w:rFonts w:eastAsia="Times New Roman" w:cstheme="minorHAnsi"/>
+          <w:b/>
+        </w:rPr>
+      </w:pPr>
+      <w:r>
+        <w:rPr>
+          <w:rFonts w:eastAsia="Times New Roman" w:cstheme="minorHAnsi"/>
+          <w:b/>
+        </w:rPr>
+        <w:t>Projects</w:t>
+      </w:r>
+    </w:p>
+    <w:p>
+      <w:pPr>
+        <w:pStyle w:val="ListParagraph"/>
+        <w:numPr>
+          <w:ilvl w:val="1"/>
+          <w:numId w:val="11"/>
+        </w:numPr>
+        <w:spacing w:line="240" w:lineRule="auto"/>
+        <w:rPr>
+          <w:rFonts w:eastAsia="Times New Roman" w:cstheme="minorHAnsi"/>
+          <w:b/>
+          <w:sz w:val="28"/>
+          <w:szCs w:val="24"/>
+        </w:rPr>
+      </w:pPr>
+      <w:r>
+        <w:rPr>
+          <w:rFonts w:eastAsia="Times New Roman" w:cstheme="minorHAnsi"/>
+        </w:rPr>
+        <w:t xml:space="preserve">Automated a </w:t>
+      </w:r>
+      <w:r>
+        <w:rPr>
+          <w:rFonts w:eastAsia="Times New Roman" w:cstheme="minorHAnsi"/>
+        </w:rPr>
+        <w:t>ticketing system which utilized</w:t>
+      </w:r>
+      <w:r>
+        <w:rPr>
+          <w:rFonts w:eastAsia="Times New Roman" w:cstheme="minorHAnsi"/>
+        </w:rPr>
+        <w:t xml:space="preserve"> </w:t>
+      </w:r>
+      <w:r>
+        <w:rPr>
+          <w:rFonts w:eastAsia="Times New Roman" w:cstheme="minorHAnsi"/>
+        </w:rPr>
+        <w:t>Microsof</w:t>
+      </w:r>
+      <w:r>
+        <w:rPr>
+          <w:rFonts w:eastAsia="Times New Roman" w:cstheme="minorHAnsi"/>
+        </w:rPr>
+        <w:t xml:space="preserve">t Exchange Web Services via the </w:t>
+      </w:r>
+      <w:proofErr w:type="spellStart"/>
+      <w:r>
+        <w:rPr>
+          <w:rFonts w:eastAsia="Times New Roman" w:cstheme="minorHAnsi"/>
+        </w:rPr>
+        <w:t>exchanglib</w:t>
+      </w:r>
+      <w:proofErr w:type="spellEnd"/>
+      <w:r>
+        <w:rPr>
+          <w:rFonts w:eastAsia="Times New Roman" w:cstheme="minorHAnsi"/>
+        </w:rPr>
+        <w:t xml:space="preserve"> </w:t>
+      </w:r>
+      <w:r>
+        <w:rPr>
+          <w:rFonts w:eastAsia="Times New Roman" w:cstheme="minorHAnsi"/>
+        </w:rPr>
+        <w:t xml:space="preserve">library </w:t>
+      </w:r>
+      <w:r>
+        <w:rPr>
+          <w:rFonts w:eastAsia="Times New Roman" w:cstheme="minorHAnsi"/>
+        </w:rPr>
+        <w:t xml:space="preserve">in Python, which allowed tickets to be </w:t>
+      </w:r>
+      <w:r>
+        <w:rPr>
+          <w:rFonts w:eastAsia="Times New Roman" w:cstheme="minorHAnsi"/>
+        </w:rPr>
+        <w:t xml:space="preserve">automatically generated and </w:t>
+      </w:r>
+      <w:r>
+        <w:rPr>
+          <w:rFonts w:eastAsia="Times New Roman" w:cstheme="minorHAnsi"/>
+        </w:rPr>
+        <w:t xml:space="preserve">submitted </w:t>
+      </w:r>
+      <w:r>
+        <w:rPr>
+          <w:rFonts w:eastAsia="Times New Roman" w:cstheme="minorHAnsi"/>
+        </w:rPr>
+        <w:t>through</w:t>
+      </w:r>
+      <w:r>
+        <w:rPr>
+          <w:rFonts w:eastAsia="Times New Roman" w:cstheme="minorHAnsi"/>
+        </w:rPr>
+        <w:t xml:space="preserve"> </w:t>
+      </w:r>
+      <w:r>
+        <w:rPr>
+          <w:rFonts w:eastAsia="Times New Roman" w:cstheme="minorHAnsi"/>
+        </w:rPr>
+        <w:t xml:space="preserve">regex-based </w:t>
+      </w:r>
+      <w:r>
+        <w:rPr>
+          <w:rFonts w:eastAsia="Times New Roman" w:cstheme="minorHAnsi"/>
+        </w:rPr>
+        <w:t xml:space="preserve">text extractions from </w:t>
+      </w:r>
+      <w:r>
+        <w:rPr>
+          <w:rFonts w:eastAsia="Times New Roman" w:cstheme="minorHAnsi"/>
+        </w:rPr>
+        <w:t>email</w:t>
+      </w:r>
+      <w:r>
+        <w:rPr>
+          <w:rFonts w:eastAsia="Times New Roman" w:cstheme="minorHAnsi"/>
+        </w:rPr>
+        <w:t>s</w:t>
+      </w:r>
+      <w:r>
+        <w:rPr>
+          <w:rFonts w:eastAsia="Times New Roman" w:cstheme="minorHAnsi"/>
+        </w:rPr>
+        <w:t xml:space="preserve"> </w:t>
+      </w:r>
+      <w:r>
+        <w:rPr>
+          <w:rFonts w:eastAsia="Times New Roman" w:cstheme="minorHAnsi"/>
+        </w:rPr>
+        <w:t>and provided a more elementary</w:t>
+      </w:r>
+      <w:r>
+        <w:rPr>
+          <w:rFonts w:eastAsia="Times New Roman" w:cstheme="minorHAnsi"/>
+        </w:rPr>
+        <w:t xml:space="preserve"> ticket submission process. </w:t>
+      </w:r>
+    </w:p>
+    <w:p>
+      <w:pPr>
+        <w:pStyle w:val="ListParagraph"/>
+        <w:numPr>
+          <w:ilvl w:val="1"/>
+          <w:numId w:val="11"/>
+        </w:numPr>
+        <w:spacing w:line="240" w:lineRule="auto"/>
+        <w:rPr>
+          <w:rFonts w:eastAsia="Times New Roman" w:cstheme="minorHAnsi"/>
+          <w:b/>
+          <w:sz w:val="28"/>
+          <w:szCs w:val="24"/>
+        </w:rPr>
+      </w:pPr>
+      <w:r>
+        <w:rPr>
+          <w:rFonts w:eastAsia="Times New Roman" w:cstheme="minorHAnsi"/>
+        </w:rPr>
+        <w:lastRenderedPageBreak/>
+        <w:t>Created a system in Python by which complex relational data was randomly generated to simulate customer data for quality assurance testing in the absence of production data due to corporate restrictions on customer data</w:t>
+      </w:r>
+      <w:r>
+        <w:rPr>
+          <w:rFonts w:eastAsia="Times New Roman" w:cstheme="minorHAnsi"/>
+        </w:rPr>
+        <w:t xml:space="preserve"> access</w:t>
+      </w:r>
+      <w:r>
+        <w:rPr>
+          <w:rFonts w:eastAsia="Times New Roman" w:cstheme="minorHAnsi"/>
+        </w:rPr>
+        <w:t xml:space="preserve">. </w:t>
+      </w:r>
+    </w:p>
+    <w:p>
+      <w:pPr>
+        <w:pStyle w:val="ListParagraph"/>
+        <w:numPr>
+          <w:ilvl w:val="1"/>
+          <w:numId w:val="11"/>
+        </w:numPr>
+        <w:spacing w:line="240" w:lineRule="auto"/>
+        <w:rPr>
+          <w:rFonts w:eastAsia="Times New Roman" w:cstheme="minorHAnsi"/>
+          <w:b/>
+          <w:sz w:val="28"/>
+          <w:szCs w:val="24"/>
+        </w:rPr>
+      </w:pPr>
+      <w:r>
+        <w:rPr>
+          <w:rFonts w:eastAsia="Times New Roman" w:cstheme="minorHAnsi"/>
+        </w:rPr>
+        <w:t xml:space="preserve">Worked on an insourcing team instructed to provide an in-house solution to a formerly outsourced data collection agency. Analyzed </w:t>
+      </w:r>
+      <w:r>
+        <w:rPr>
+          <w:rFonts w:eastAsia="Times New Roman" w:cstheme="minorHAnsi"/>
+        </w:rPr>
+        <w:t xml:space="preserve">and reverse-engineered </w:t>
+      </w:r>
+      <w:r>
+        <w:rPr>
+          <w:rFonts w:eastAsia="Times New Roman" w:cstheme="minorHAnsi"/>
+        </w:rPr>
+        <w:t>SQL and</w:t>
+      </w:r>
+      <w:r>
+        <w:rPr>
+          <w:rFonts w:eastAsia="Times New Roman" w:cstheme="minorHAnsi"/>
+        </w:rPr>
+        <w:t xml:space="preserve"> Bash files and modified them to </w:t>
+      </w:r>
+      <w:r>
+        <w:rPr>
+          <w:rFonts w:eastAsia="Times New Roman" w:cstheme="minorHAnsi"/>
+        </w:rPr>
+        <w:t>support an in-house solution</w:t>
+      </w:r>
+      <w:r>
+        <w:rPr>
+          <w:rFonts w:eastAsia="Times New Roman" w:cstheme="minorHAnsi"/>
+        </w:rPr>
+        <w:t xml:space="preserve">; </w:t>
+      </w:r>
+      <w:r>
+        <w:rPr>
+          <w:rFonts w:eastAsia="Times New Roman" w:cstheme="minorHAnsi"/>
+        </w:rPr>
+        <w:t xml:space="preserve">created and </w:t>
+      </w:r>
+      <w:r>
+        <w:rPr>
+          <w:rFonts w:eastAsia="Times New Roman" w:cstheme="minorHAnsi"/>
+        </w:rPr>
+        <w:t xml:space="preserve">ran jobs in </w:t>
+      </w:r>
+      <w:r>
+        <w:rPr>
+          <w:rFonts w:eastAsia="Times New Roman" w:cstheme="minorHAnsi"/>
+        </w:rPr>
+        <w:t>A</w:t>
+      </w:r>
+      <w:r>
+        <w:rPr>
+          <w:rFonts w:eastAsia="Times New Roman" w:cstheme="minorHAnsi"/>
+        </w:rPr>
+        <w:t>uto</w:t>
+      </w:r>
+      <w:r>
+        <w:rPr>
+          <w:rFonts w:eastAsia="Times New Roman" w:cstheme="minorHAnsi"/>
+        </w:rPr>
+        <w:t>S</w:t>
+      </w:r>
+      <w:r>
+        <w:rPr>
+          <w:rFonts w:eastAsia="Times New Roman" w:cstheme="minorHAnsi"/>
+        </w:rPr>
+        <w:t>ys</w:t>
+      </w:r>
+      <w:r>
+        <w:rPr>
+          <w:rFonts w:eastAsia="Times New Roman" w:cstheme="minorHAnsi"/>
+        </w:rPr>
+        <w:t xml:space="preserve">; wrote </w:t>
+      </w:r>
+      <w:r>
+        <w:rPr>
+          <w:rFonts w:eastAsia="Times New Roman" w:cstheme="minorHAnsi"/>
+        </w:rPr>
+        <w:t>scripts to automate database connections</w:t>
+      </w:r>
+      <w:r>
+        <w:rPr>
+          <w:rFonts w:eastAsia="Times New Roman" w:cstheme="minorHAnsi"/>
+        </w:rPr>
+        <w:t xml:space="preserve"> and generate JIL files for </w:t>
+      </w:r>
+      <w:r>
+        <w:rPr>
+          <w:rFonts w:eastAsia="Times New Roman" w:cstheme="minorHAnsi"/>
+        </w:rPr>
+        <w:t>AutoSys</w:t>
+      </w:r>
+      <w:r>
+        <w:rPr>
+          <w:rFonts w:eastAsia="Times New Roman" w:cstheme="minorHAnsi"/>
+        </w:rPr>
+        <w:t xml:space="preserve"> jobs</w:t>
+      </w:r>
+      <w:r>
+        <w:rPr>
+          <w:rFonts w:eastAsia="Times New Roman" w:cstheme="minorHAnsi"/>
+        </w:rPr>
+        <w:t>.</w:t>
+      </w:r>
+    </w:p>
+    <w:p>
+      <w:pPr>
+        <w:pStyle w:val="ListParagraph"/>
+        <w:numPr>
+          <w:ilvl w:val="1"/>
+          <w:numId w:val="11"/>
+        </w:numPr>
+        <w:spacing w:line="240" w:lineRule="auto"/>
+        <w:rPr>
+          <w:rFonts w:eastAsia="Times New Roman" w:cstheme="minorHAnsi"/>
+          <w:b/>
+          <w:sz w:val="28"/>
+          <w:szCs w:val="24"/>
+        </w:rPr>
+      </w:pPr>
+      <w:r>
+        <w:rPr>
+          <w:rFonts w:eastAsia="Times New Roman" w:cstheme="minorHAnsi"/>
+        </w:rPr>
+        <w:t>Automated various task</w:t>
+      </w:r>
+      <w:r>
+        <w:rPr>
+          <w:rFonts w:eastAsia="Times New Roman" w:cstheme="minorHAnsi"/>
+        </w:rPr>
+        <w:t>-related procedures</w:t>
+      </w:r>
+      <w:r>
+        <w:rPr>
+          <w:rFonts w:eastAsia="Times New Roman" w:cstheme="minorHAnsi"/>
+        </w:rPr>
+        <w:t xml:space="preserve"> in </w:t>
+      </w:r>
+      <w:r>
+        <w:rPr>
+          <w:rFonts w:eastAsia="Times New Roman" w:cstheme="minorHAnsi"/>
+        </w:rPr>
+        <w:t xml:space="preserve">Azure DevOps Server </w:t>
+      </w:r>
+      <w:r>
+        <w:rPr>
+          <w:rFonts w:eastAsia="Times New Roman" w:cstheme="minorHAnsi"/>
+        </w:rPr>
+        <w:t>(formerly known as</w:t>
+      </w:r>
+      <w:r>
+        <w:rPr>
+          <w:rFonts w:eastAsia="Times New Roman" w:cstheme="minorHAnsi"/>
+        </w:rPr>
+        <w:t xml:space="preserve"> Microsoft</w:t>
+      </w:r>
+      <w:r>
+        <w:rPr>
+          <w:rFonts w:eastAsia="Times New Roman" w:cstheme="minorHAnsi"/>
+        </w:rPr>
+        <w:t xml:space="preserve"> TFS) </w:t>
+      </w:r>
+      <w:r>
+        <w:rPr>
+          <w:rFonts w:eastAsia="Times New Roman" w:cstheme="minorHAnsi"/>
+        </w:rPr>
+        <w:t xml:space="preserve">for requirements analysts </w:t>
+      </w:r>
+      <w:r>
+        <w:rPr>
+          <w:rFonts w:eastAsia="Times New Roman" w:cstheme="minorHAnsi"/>
+        </w:rPr>
+        <w:t xml:space="preserve">working </w:t>
+      </w:r>
+      <w:r>
+        <w:rPr>
+          <w:rFonts w:eastAsia="Times New Roman" w:cstheme="minorHAnsi"/>
+        </w:rPr>
+        <w:t xml:space="preserve">on the California Consumer Privacy Act project </w:t>
+      </w:r>
+      <w:r>
+        <w:rPr>
+          <w:rFonts w:eastAsia="Times New Roman" w:cstheme="minorHAnsi"/>
+        </w:rPr>
+        <w:t xml:space="preserve">using </w:t>
+      </w:r>
+      <w:r>
+        <w:rPr>
+          <w:rFonts w:eastAsia="Times New Roman" w:cstheme="minorHAnsi"/>
+        </w:rPr>
+        <w:t xml:space="preserve">Python’s Selenium library </w:t>
+      </w:r>
+      <w:r>
+        <w:rPr>
+          <w:rFonts w:eastAsia="Times New Roman" w:cstheme="minorHAnsi"/>
+        </w:rPr>
+        <w:t>in tandem with JavaScript and the XML Path Language</w:t>
+      </w:r>
+      <w:r>
+        <w:rPr>
+          <w:rFonts w:eastAsia="Times New Roman" w:cstheme="minorHAnsi"/>
+        </w:rPr>
+        <w:t xml:space="preserve"> by which a Microsoft Excel document was parsed using the Python pandas library to read the values of and perform various actions on ADS tasks and subsequently generate and insert </w:t>
+      </w:r>
+      <w:r>
+        <w:rPr>
+          <w:rFonts w:eastAsia="Times New Roman" w:cstheme="minorHAnsi"/>
+        </w:rPr>
+        <w:t xml:space="preserve">log </w:t>
+      </w:r>
+      <w:r>
+        <w:rPr>
+          <w:rFonts w:eastAsia="Times New Roman" w:cstheme="minorHAnsi"/>
+        </w:rPr>
+        <w:t>data into a newly formatted Excel spreadsheet.</w:t>
+      </w:r>
+    </w:p>
+    <w:p>
+      <w:pPr>
+        <w:pStyle w:val="ListParagraph"/>
+        <w:numPr>
+          <w:ilvl w:val="1"/>
+          <w:numId w:val="11"/>
+        </w:numPr>
+        <w:spacing w:line="240" w:lineRule="auto"/>
+        <w:rPr>
+          <w:rFonts w:eastAsia="Times New Roman" w:cstheme="minorHAnsi"/>
+          <w:b/>
+          <w:sz w:val="28"/>
+          <w:szCs w:val="24"/>
+        </w:rPr>
+      </w:pPr>
+      <w:r>
+        <w:rPr>
+          <w:rFonts w:eastAsia="Times New Roman" w:cstheme="minorHAnsi"/>
+        </w:rPr>
+        <w:t>Created a multifunctional Bash script for a DataStage server which combined encryption, compression, formatting, SFTP, and archiving functionalities for developers to access through a single, argument-driven script – which expedited DataStage job development by removing the necessity of calling multiple</w:t>
+      </w:r>
+      <w:r>
+        <w:rPr>
+          <w:rFonts w:eastAsia="Times New Roman" w:cstheme="minorHAnsi"/>
+        </w:rPr>
+        <w:t xml:space="preserve"> commands</w:t>
+      </w:r>
+      <w:r>
+        <w:rPr>
+          <w:rFonts w:eastAsia="Times New Roman" w:cstheme="minorHAnsi"/>
+        </w:rPr>
+        <w:t xml:space="preserve"> and providing </w:t>
+      </w:r>
+      <w:r>
+        <w:rPr>
+          <w:rFonts w:eastAsia="Times New Roman" w:cstheme="minorHAnsi"/>
+        </w:rPr>
+        <w:t xml:space="preserve">a </w:t>
+      </w:r>
+      <w:r>
+        <w:rPr>
+          <w:rFonts w:eastAsia="Times New Roman" w:cstheme="minorHAnsi"/>
+        </w:rPr>
+        <w:t>simple command-line tool by which process could be selectively executed.</w:t>
+      </w:r>
+    </w:p>
+    <w:p>
+      <w:pPr>
+        <w:pStyle w:val="ListParagraph"/>
+        <w:numPr>
+          <w:ilvl w:val="1"/>
+          <w:numId w:val="11"/>
+        </w:numPr>
+        <w:spacing w:line="240" w:lineRule="auto"/>
+        <w:rPr>
+          <w:rFonts w:eastAsia="Times New Roman" w:cstheme="minorHAnsi"/>
+          <w:b/>
+          <w:sz w:val="28"/>
+          <w:szCs w:val="24"/>
+        </w:rPr>
+      </w:pPr>
+      <w:r>
+        <w:rPr>
+          <w:rFonts w:eastAsia="Times New Roman" w:cstheme="minorHAnsi"/>
+        </w:rPr>
+        <w:t xml:space="preserve">Managed both the </w:t>
+      </w:r>
+      <w:proofErr w:type="spellStart"/>
+      <w:r>
+        <w:rPr>
+          <w:rFonts w:eastAsia="Times New Roman" w:cstheme="minorHAnsi"/>
+        </w:rPr>
+        <w:t>dealerization</w:t>
+      </w:r>
+      <w:proofErr w:type="spellEnd"/>
+      <w:r>
+        <w:rPr>
+          <w:rFonts w:eastAsia="Times New Roman" w:cstheme="minorHAnsi"/>
+        </w:rPr>
+        <w:t xml:space="preserve"> and PII aggregation reverse-engineering and business logic extraction processes by which several complex Bash, SQL, and Perl scripts were examined, tested, rewritten, and built upon to support a transition from a previously outsourced IBM Unica Marketing Operations marketing platform to an in-house solution using Adobe Campaign.</w:t>
+      </w:r>
+    </w:p>
+    <w:p>
+      <w:pPr>
+        <w:pStyle w:val="ListParagraph"/>
+        <w:numPr>
+          <w:ilvl w:val="1"/>
+          <w:numId w:val="11"/>
+        </w:numPr>
+        <w:spacing w:line="240" w:lineRule="auto"/>
+        <w:rPr>
+          <w:rFonts w:eastAsia="Times New Roman" w:cstheme="minorHAnsi"/>
+          <w:b/>
+          <w:sz w:val="28"/>
+          <w:szCs w:val="24"/>
+        </w:rPr>
+      </w:pPr>
+      <w:r>
+        <w:rPr>
+          <w:rFonts w:eastAsia="Times New Roman" w:cstheme="minorHAnsi"/>
+        </w:rPr>
+        <w:t xml:space="preserve">Assisted with the creation and integration of a REST API </w:t>
+      </w:r>
+      <w:r>
+        <w:rPr>
+          <w:rFonts w:eastAsia="Times New Roman" w:cstheme="minorHAnsi"/>
+        </w:rPr>
+        <w:t>written in C# which scrub</w:t>
+      </w:r>
+      <w:r>
+        <w:rPr>
+          <w:rFonts w:eastAsia="Times New Roman" w:cstheme="minorHAnsi"/>
+        </w:rPr>
+        <w:t>bed</w:t>
+      </w:r>
+      <w:r>
+        <w:rPr>
+          <w:rFonts w:eastAsia="Times New Roman" w:cstheme="minorHAnsi"/>
+        </w:rPr>
+        <w:t xml:space="preserve"> customer data via</w:t>
+      </w:r>
+      <w:r>
+        <w:rPr>
+          <w:rFonts w:eastAsia="Times New Roman" w:cstheme="minorHAnsi"/>
+        </w:rPr>
+        <w:t xml:space="preserve"> </w:t>
+      </w:r>
+      <w:r>
+        <w:rPr>
+          <w:rFonts w:eastAsia="Times New Roman" w:cstheme="minorHAnsi"/>
+        </w:rPr>
+        <w:t>a web service provided by Gryphon marketing services.</w:t>
+      </w:r>
+    </w:p>
+    <w:p>
+      <w:pPr>
+        <w:pStyle w:val="ListParagraph"/>
+        <w:numPr>
+          <w:ilvl w:val="1"/>
+          <w:numId w:val="11"/>
+        </w:numPr>
+        <w:spacing w:line="240" w:lineRule="auto"/>
+        <w:rPr>
+          <w:rFonts w:eastAsia="Times New Roman" w:cstheme="minorHAnsi"/>
+          <w:b/>
+          <w:sz w:val="28"/>
+          <w:szCs w:val="24"/>
+        </w:rPr>
+      </w:pPr>
+      <w:r>
+        <w:rPr>
+          <w:rFonts w:eastAsia="Times New Roman" w:cstheme="minorHAnsi"/>
+        </w:rPr>
+        <w:t>Assisted with the debugging and writing of various web applications using the Angular framework for GM dealer reimbursed marketing programs (DRMP).</w:t>
+      </w:r>
+    </w:p>
+    <w:p>
+      <w:pPr>
+        <w:spacing w:line="240" w:lineRule="auto"/>
+        <w:jc w:val="center"/>
+        <w:rPr>
+          <w:rFonts w:eastAsia="Times New Roman" w:cstheme="minorHAnsi"/>
+          <w:b/>
+          <w:sz w:val="28"/>
+          <w:szCs w:val="24"/>
+        </w:rPr>
+      </w:pPr>
+    </w:p>
+    <w:p>
+      <w:pPr>
+        <w:spacing w:line="240" w:lineRule="auto"/>
+        <w:jc w:val="center"/>
+        <w:rPr>
+          <w:rFonts w:eastAsia="Times New Roman" w:cstheme="minorHAnsi"/>
+          <w:b/>
+          <w:sz w:val="28"/>
+          <w:szCs w:val="24"/>
+        </w:rPr>
+      </w:pPr>
+      <w:r>
+        <w:rPr>
+          <w:rFonts w:eastAsia="Times New Roman" w:cstheme="minorHAnsi"/>
+          <w:b/>
+          <w:sz w:val="28"/>
+          <w:szCs w:val="24"/>
+        </w:rPr>
+        <w:t xml:space="preserve"> </w:t>
+      </w:r>
+    </w:p>
+    <w:tbl>
+      <w:tblPr>
+        <w:tblStyle w:val="TableGrid"/>
+        <w:tblW w:w="0" w:type="auto"/>
+        <w:tblBorders>
+          <w:top w:val="none" w:sz="0" w:space="0" w:color="auto"/>
+          <w:left w:val="none" w:sz="0" w:space="0" w:color="auto"/>
+          <w:bottom w:val="none" w:sz="0" w:space="0" w:color="auto"/>
+          <w:right w:val="none" w:sz="0" w:space="0" w:color="auto"/>
+          <w:insideH w:val="none" w:sz="0" w:space="0" w:color="auto"/>
+          <w:insideV w:val="none" w:sz="0" w:space="0" w:color="auto"/>
+        </w:tblBorders>
+        <w:tblLook w:val="04A0" w:firstRow="1" w:lastRow="0" w:firstColumn="1" w:lastColumn="0" w:noHBand="0" w:noVBand="1"/>
+      </w:tblPr>
+      <w:tblGrid>
+        <w:gridCol w:w="4675"/>
+        <w:gridCol w:w="2337"/>
+        <w:gridCol w:w="2798"/>
+      </w:tblGrid>
+      <w:tr>
+        <w:tc>
+          <w:tcPr>
+            <w:tcW w:w="4675" w:type="dxa"/>
+          </w:tcPr>
+          <w:p>
+            <w:pPr>
+              <w:spacing w:line="276" w:lineRule="auto"/>
+              <w:rPr>
+                <w:rFonts w:eastAsia="Times New Roman" w:cstheme="minorHAnsi"/>
+                <w:b/>
+              </w:rPr>
+            </w:pPr>
+            <w:r>
+              <w:rPr>
+                <w:rFonts w:eastAsia="Times New Roman" w:cstheme="minorHAnsi"/>
+                <w:b/>
+              </w:rPr>
               <w:t>Wise Computer Solutions</w:t>
             </w:r>
           </w:p>
@@ -2132,6 +2282,33 @@
     </w:p>
     <w:p>
       <w:pPr>
+        <w:pStyle w:val="ListParagraph"/>
+        <w:spacing w:before="240" w:line="240" w:lineRule="auto"/>
+        <w:rPr>
+          <w:rFonts w:eastAsia="Times New Roman" w:cstheme="minorHAnsi"/>
+        </w:rPr>
+      </w:pPr>
+    </w:p>
+    <w:p>
+      <w:pPr>
+        <w:pStyle w:val="ListParagraph"/>
+        <w:spacing w:before="240" w:line="240" w:lineRule="auto"/>
+        <w:rPr>
+          <w:rFonts w:eastAsia="Times New Roman" w:cstheme="minorHAnsi"/>
+        </w:rPr>
+      </w:pPr>
+    </w:p>
+    <w:p>
+      <w:pPr>
+        <w:pStyle w:val="ListParagraph"/>
+        <w:spacing w:before="240" w:line="240" w:lineRule="auto"/>
+        <w:rPr>
+          <w:rFonts w:eastAsia="Times New Roman" w:cstheme="minorHAnsi"/>
+        </w:rPr>
+      </w:pPr>
+    </w:p>
+    <w:p>
+      <w:pPr>
         <w:spacing w:line="240" w:lineRule="auto"/>
         <w:rPr>
           <w:rFonts w:eastAsia="Times New Roman" w:cstheme="minorHAnsi"/>
@@ -2170,6 +2347,7 @@
           <w:sz w:val="28"/>
           <w:szCs w:val="24"/>
         </w:rPr>
+        <w:lastRenderedPageBreak/>
         <w:t>Education</w:t>
       </w:r>
     </w:p>
@@ -2780,11 +2958,30 @@
           <w:sz w:val="24"/>
           <w:szCs w:val="24"/>
         </w:rPr>
-        <w:lastRenderedPageBreak/>
         <w:pict w14:anchorId="7372CBEA">
           <v:rect id="_x0000_i1025" alt="" style="width:468pt;height:.05pt;mso-width-percent:0;mso-height-percent:0;mso-width-percent:0;mso-height-percent:0" o:hralign="center" o:hrstd="t" o:hr="t" fillcolor="#a0a0a0" stroked="f"/>
         </w:pict>
       </w:r>
+    </w:p>
+    <w:p>
+      <w:pPr>
+        <w:jc w:val="center"/>
+        <w:rPr>
+          <w:rFonts w:cstheme="minorHAnsi"/>
+          <w:b/>
+          <w:sz w:val="28"/>
+        </w:rPr>
+      </w:pPr>
+    </w:p>
+    <w:p>
+      <w:pPr>
+        <w:jc w:val="center"/>
+        <w:rPr>
+          <w:rFonts w:cstheme="minorHAnsi"/>
+          <w:b/>
+          <w:sz w:val="28"/>
+        </w:rPr>
+      </w:pPr>
     </w:p>
     <w:p>
       <w:pPr>
@@ -3057,6 +3254,12 @@
           <w:rFonts w:cstheme="minorHAnsi"/>
         </w:rPr>
       </w:pPr>
+      <w:r>
+        <w:rPr>
+          <w:rFonts w:cstheme="minorHAnsi"/>
+        </w:rPr>
+        <w:t xml:space="preserve">Georgia Southern University </w:t>
+      </w:r>
       <w:r>
         <w:rPr>
           <w:rFonts w:cstheme="minorHAnsi"/>
@@ -3908,6 +4111,119 @@
     </w:lvl>
   </w:abstractNum>
   <w:abstractNum w:abstractNumId="6" w15:restartNumberingAfterBreak="0">
+    <w:nsid w:val="2D403454"/>
+    <w:multiLevelType w:val="hybridMultilevel"/>
+    <w:tmpl w:val="C5E44B5E"/>
+    <w:lvl w:ilvl="0" w:tplc="053AF4AA">
+      <w:start w:val="480"/>
+      <w:numFmt w:val="bullet"/>
+      <w:lvlText w:val=""/>
+      <w:lvlJc w:val="left"/>
+      <w:pPr>
+        <w:ind w:left="720" w:hanging="360"/>
+      </w:pPr>
+      <w:rPr>
+        <w:rFonts w:ascii="Symbol" w:eastAsia="Times New Roman" w:hAnsi="Symbol" w:cstheme="minorHAnsi" w:hint="default"/>
+      </w:rPr>
+    </w:lvl>
+    <w:lvl w:ilvl="1" w:tplc="04090003" w:tentative="1">
+      <w:start w:val="1"/>
+      <w:numFmt w:val="bullet"/>
+      <w:lvlText w:val="o"/>
+      <w:lvlJc w:val="left"/>
+      <w:pPr>
+        <w:ind w:left="1440" w:hanging="360"/>
+      </w:pPr>
+      <w:rPr>
+        <w:rFonts w:ascii="Courier New" w:hAnsi="Courier New" w:cs="Courier New" w:hint="default"/>
+      </w:rPr>
+    </w:lvl>
+    <w:lvl w:ilvl="2" w:tplc="04090005" w:tentative="1">
+      <w:start w:val="1"/>
+      <w:numFmt w:val="bullet"/>
+      <w:lvlText w:val=""/>
+      <w:lvlJc w:val="left"/>
+      <w:pPr>
+        <w:ind w:left="2160" w:hanging="360"/>
+      </w:pPr>
+      <w:rPr>
+        <w:rFonts w:ascii="Wingdings" w:hAnsi="Wingdings" w:hint="default"/>
+      </w:rPr>
+    </w:lvl>
+    <w:lvl w:ilvl="3" w:tplc="04090001" w:tentative="1">
+      <w:start w:val="1"/>
+      <w:numFmt w:val="bullet"/>
+      <w:lvlText w:val=""/>
+      <w:lvlJc w:val="left"/>
+      <w:pPr>
+        <w:ind w:left="2880" w:hanging="360"/>
+      </w:pPr>
+      <w:rPr>
+        <w:rFonts w:ascii="Symbol" w:hAnsi="Symbol" w:hint="default"/>
+      </w:rPr>
+    </w:lvl>
+    <w:lvl w:ilvl="4" w:tplc="04090003" w:tentative="1">
+      <w:start w:val="1"/>
+      <w:numFmt w:val="bullet"/>
+      <w:lvlText w:val="o"/>
+      <w:lvlJc w:val="left"/>
+      <w:pPr>
+        <w:ind w:left="3600" w:hanging="360"/>
+      </w:pPr>
+      <w:rPr>
+        <w:rFonts w:ascii="Courier New" w:hAnsi="Courier New" w:cs="Courier New" w:hint="default"/>
+      </w:rPr>
+    </w:lvl>
+    <w:lvl w:ilvl="5" w:tplc="04090005" w:tentative="1">
+      <w:start w:val="1"/>
+      <w:numFmt w:val="bullet"/>
+      <w:lvlText w:val=""/>
+      <w:lvlJc w:val="left"/>
+      <w:pPr>
+        <w:ind w:left="4320" w:hanging="360"/>
+      </w:pPr>
+      <w:rPr>
+        <w:rFonts w:ascii="Wingdings" w:hAnsi="Wingdings" w:hint="default"/>
+      </w:rPr>
+    </w:lvl>
+    <w:lvl w:ilvl="6" w:tplc="04090001" w:tentative="1">
+      <w:start w:val="1"/>
+      <w:numFmt w:val="bullet"/>
+      <w:lvlText w:val=""/>
+      <w:lvlJc w:val="left"/>
+      <w:pPr>
+        <w:ind w:left="5040" w:hanging="360"/>
+      </w:pPr>
+      <w:rPr>
+        <w:rFonts w:ascii="Symbol" w:hAnsi="Symbol" w:hint="default"/>
+      </w:rPr>
+    </w:lvl>
+    <w:lvl w:ilvl="7" w:tplc="04090003" w:tentative="1">
+      <w:start w:val="1"/>
+      <w:numFmt w:val="bullet"/>
+      <w:lvlText w:val="o"/>
+      <w:lvlJc w:val="left"/>
+      <w:pPr>
+        <w:ind w:left="5760" w:hanging="360"/>
+      </w:pPr>
+      <w:rPr>
+        <w:rFonts w:ascii="Courier New" w:hAnsi="Courier New" w:cs="Courier New" w:hint="default"/>
+      </w:rPr>
+    </w:lvl>
+    <w:lvl w:ilvl="8" w:tplc="04090005" w:tentative="1">
+      <w:start w:val="1"/>
+      <w:numFmt w:val="bullet"/>
+      <w:lvlText w:val=""/>
+      <w:lvlJc w:val="left"/>
+      <w:pPr>
+        <w:ind w:left="6480" w:hanging="360"/>
+      </w:pPr>
+      <w:rPr>
+        <w:rFonts w:ascii="Wingdings" w:hAnsi="Wingdings" w:hint="default"/>
+      </w:rPr>
+    </w:lvl>
+  </w:abstractNum>
+  <w:abstractNum w:abstractNumId="7" w15:restartNumberingAfterBreak="0">
     <w:nsid w:val="3528781B"/>
     <w:multiLevelType w:val="hybridMultilevel"/>
     <w:tmpl w:val="FED82816"/>
@@ -4020,7 +4336,7 @@
       </w:rPr>
     </w:lvl>
   </w:abstractNum>
-  <w:abstractNum w:abstractNumId="7" w15:restartNumberingAfterBreak="0">
+  <w:abstractNum w:abstractNumId="8" w15:restartNumberingAfterBreak="0">
     <w:nsid w:val="466B3C59"/>
     <w:multiLevelType w:val="hybridMultilevel"/>
     <w:tmpl w:val="96B6438C"/>
@@ -4133,7 +4449,7 @@
       </w:rPr>
     </w:lvl>
   </w:abstractNum>
-  <w:abstractNum w:abstractNumId="8" w15:restartNumberingAfterBreak="0">
+  <w:abstractNum w:abstractNumId="9" w15:restartNumberingAfterBreak="0">
     <w:nsid w:val="473C0F51"/>
     <w:multiLevelType w:val="hybridMultilevel"/>
     <w:tmpl w:val="B636E788"/>
@@ -4246,7 +4562,7 @@
       </w:rPr>
     </w:lvl>
   </w:abstractNum>
-  <w:abstractNum w:abstractNumId="9" w15:restartNumberingAfterBreak="0">
+  <w:abstractNum w:abstractNumId="10" w15:restartNumberingAfterBreak="0">
     <w:nsid w:val="4B1C2CD3"/>
     <w:multiLevelType w:val="hybridMultilevel"/>
     <w:tmpl w:val="AEDCD260"/>
@@ -4359,7 +4675,7 @@
       </w:rPr>
     </w:lvl>
   </w:abstractNum>
-  <w:abstractNum w:abstractNumId="10" w15:restartNumberingAfterBreak="0">
+  <w:abstractNum w:abstractNumId="11" w15:restartNumberingAfterBreak="0">
     <w:nsid w:val="7DCD7DEE"/>
     <w:multiLevelType w:val="hybridMultilevel"/>
     <w:tmpl w:val="BC9AEE12"/>
@@ -4473,19 +4789,19 @@
     </w:lvl>
   </w:abstractNum>
   <w:num w:numId="1">
-    <w:abstractNumId w:val="8"/>
+    <w:abstractNumId w:val="9"/>
   </w:num>
   <w:num w:numId="2">
-    <w:abstractNumId w:val="9"/>
+    <w:abstractNumId w:val="10"/>
   </w:num>
   <w:num w:numId="3">
-    <w:abstractNumId w:val="6"/>
+    <w:abstractNumId w:val="7"/>
   </w:num>
   <w:num w:numId="4">
     <w:abstractNumId w:val="2"/>
   </w:num>
   <w:num w:numId="5">
-    <w:abstractNumId w:val="10"/>
+    <w:abstractNumId w:val="11"/>
   </w:num>
   <w:num w:numId="6">
     <w:abstractNumId w:val="0"/>
@@ -4500,10 +4816,13 @@
     <w:abstractNumId w:val="4"/>
   </w:num>
   <w:num w:numId="10">
-    <w:abstractNumId w:val="7"/>
+    <w:abstractNumId w:val="8"/>
   </w:num>
   <w:num w:numId="11">
     <w:abstractNumId w:val="3"/>
+  </w:num>
+  <w:num w:numId="12">
+    <w:abstractNumId w:val="6"/>
   </w:num>
 </w:numbering>
 </file>
@@ -5047,6 +5366,11 @@
       <w:contextualSpacing/>
     </w:pPr>
   </w:style>
+  <w:style w:type="character" w:customStyle="1" w:styleId="apple-converted-space">
+    <w:name w:val="apple-converted-space"/>
+    <w:basedOn w:val="DefaultParagraphFont"/>
+    <w:rsid w:val="009067FC"/>
+  </w:style>
 </w:styles>
 </file>
 

</xml_diff>